<commit_message>
added raspberry pi 4 nginx settings
</commit_message>
<xml_diff>
--- a/notes/Install nginx RTMP for live streaming.docx
+++ b/notes/Install nginx RTMP for live streaming.docx
@@ -5407,25 +5407,23 @@
           <w:lang w:val="en-US"/>
         </w:rPr>
         <w:tab/>
-        <w:t xml:space="preserve"># disable consuming the </w:t>
-      </w:r>
-      <w:proofErr w:type="spellStart"/>
-      <w:r>
-        <w:rPr>
-          <w:rFonts w:ascii="Consolas" w:hAnsi="Consolas" w:cs="Consolas"/>
-          <w:color w:val="000000"/>
-          <w:lang w:val="en-US"/>
-        </w:rPr>
-        <w:t>sream</w:t>
-      </w:r>
-      <w:proofErr w:type="spellEnd"/>
-      <w:r>
-        <w:rPr>
-          <w:rFonts w:ascii="Consolas" w:hAnsi="Consolas" w:cs="Consolas"/>
-          <w:color w:val="000000"/>
-          <w:lang w:val="en-US"/>
-        </w:rPr>
-        <w:t xml:space="preserve"> from </w:t>
+        <w:t># disable consuming the s</w:t>
+      </w:r>
+      <w:r>
+        <w:rPr>
+          <w:rFonts w:ascii="Consolas" w:hAnsi="Consolas" w:cs="Consolas"/>
+          <w:color w:val="000000"/>
+          <w:lang w:val="en-US"/>
+        </w:rPr>
+        <w:t>t</w:t>
+      </w:r>
+      <w:r>
+        <w:rPr>
+          <w:rFonts w:ascii="Consolas" w:hAnsi="Consolas" w:cs="Consolas"/>
+          <w:color w:val="000000"/>
+          <w:lang w:val="en-US"/>
+        </w:rPr>
+        <w:t xml:space="preserve">ream from </w:t>
       </w:r>
       <w:proofErr w:type="spellStart"/>
       <w:r>

</xml_diff>